<commit_message>
fixed spelling of password.
</commit_message>
<xml_diff>
--- a/docs/Ubuntu_VM_info.docx
+++ b/docs/Ubuntu_VM_info.docx
@@ -55,7 +55,15 @@
         </w:numPr>
       </w:pPr>
       <w:r>
-        <w:t>Apache Tomcat 7 (/usr/local/tomcat7)</w:t>
+        <w:t>Apache Tomcat 7 (/</w:t>
+      </w:r>
+      <w:proofErr w:type="spellStart"/>
+      <w:r>
+        <w:t>usr</w:t>
+      </w:r>
+      <w:proofErr w:type="spellEnd"/>
+      <w:r>
+        <w:t>/local/tomcat7)</w:t>
       </w:r>
     </w:p>
     <w:p>
@@ -87,15 +95,41 @@
           <w:numId w:val="1"/>
         </w:numPr>
       </w:pPr>
-      <w:r>
-        <w:t xml:space="preserve">PGAdmissions web-app sources </w:t>
+      <w:proofErr w:type="spellStart"/>
+      <w:r>
+        <w:t>PGAdmissions</w:t>
+      </w:r>
+      <w:proofErr w:type="spellEnd"/>
+      <w:r>
+        <w:t xml:space="preserve"> web-app sources </w:t>
       </w:r>
       <w:r>
         <w:t>(</w:t>
       </w:r>
       <w:r>
-        <w:t>/home/pgadmin/src/pgadmissions</w:t>
-      </w:r>
+        <w:t>/home/</w:t>
+      </w:r>
+      <w:proofErr w:type="spellStart"/>
+      <w:r>
+        <w:t>pgadmin</w:t>
+      </w:r>
+      <w:proofErr w:type="spellEnd"/>
+      <w:r>
+        <w:t>/</w:t>
+      </w:r>
+      <w:proofErr w:type="spellStart"/>
+      <w:r>
+        <w:t>src</w:t>
+      </w:r>
+      <w:proofErr w:type="spellEnd"/>
+      <w:r>
+        <w:t>/</w:t>
+      </w:r>
+      <w:proofErr w:type="spellStart"/>
+      <w:r>
+        <w:t>pgadmissions</w:t>
+      </w:r>
+      <w:proofErr w:type="spellEnd"/>
       <w:r>
         <w:t>)</w:t>
       </w:r>
@@ -189,9 +223,11 @@
             <w:tcW w:w="2340" w:type="dxa"/>
           </w:tcPr>
           <w:p>
+            <w:proofErr w:type="spellStart"/>
             <w:r>
               <w:t>pgadmin</w:t>
             </w:r>
+            <w:proofErr w:type="spellEnd"/>
           </w:p>
         </w:tc>
         <w:tc>
@@ -199,9 +235,11 @@
             <w:tcW w:w="2024" w:type="dxa"/>
           </w:tcPr>
           <w:p>
+            <w:proofErr w:type="spellStart"/>
             <w:r>
               <w:t>pgadmin</w:t>
             </w:r>
+            <w:proofErr w:type="spellEnd"/>
           </w:p>
         </w:tc>
       </w:tr>
@@ -231,9 +269,11 @@
             <w:tcW w:w="2024" w:type="dxa"/>
           </w:tcPr>
           <w:p>
+            <w:proofErr w:type="spellStart"/>
             <w:r>
               <w:t>pgadmin</w:t>
             </w:r>
+            <w:proofErr w:type="spellEnd"/>
           </w:p>
         </w:tc>
       </w:tr>
@@ -253,9 +293,11 @@
             <w:tcW w:w="2340" w:type="dxa"/>
           </w:tcPr>
           <w:p>
+            <w:proofErr w:type="spellStart"/>
             <w:r>
               <w:t>pgadmissions</w:t>
             </w:r>
+            <w:proofErr w:type="spellEnd"/>
           </w:p>
         </w:tc>
         <w:tc>
@@ -263,9 +305,11 @@
             <w:tcW w:w="2024" w:type="dxa"/>
           </w:tcPr>
           <w:p>
+            <w:proofErr w:type="spellStart"/>
             <w:r>
               <w:t>pgadmission</w:t>
             </w:r>
+            <w:proofErr w:type="spellEnd"/>
           </w:p>
         </w:tc>
       </w:tr>
@@ -281,7 +325,23 @@
           </w:p>
           <w:p>
             <w:r>
-              <w:t>(in /home/pgadmin/.hgrc)</w:t>
+              <w:t>(in /home/</w:t>
+            </w:r>
+            <w:proofErr w:type="spellStart"/>
+            <w:r>
+              <w:t>pgadmin</w:t>
+            </w:r>
+            <w:proofErr w:type="spellEnd"/>
+            <w:r>
+              <w:t>/.</w:t>
+            </w:r>
+            <w:proofErr w:type="spellStart"/>
+            <w:r>
+              <w:t>hgrc</w:t>
+            </w:r>
+            <w:proofErr w:type="spellEnd"/>
+            <w:r>
+              <w:t>)</w:t>
             </w:r>
           </w:p>
         </w:tc>
@@ -306,7 +366,12 @@
           </w:tcPr>
           <w:p>
             <w:r>
-              <w:t>pg@m1ss1ion</w:t>
+              <w:t>pg@m1ss1</w:t>
+            </w:r>
+            <w:bookmarkStart w:id="0" w:name="_GoBack"/>
+            <w:bookmarkEnd w:id="0"/>
+            <w:r>
+              <w:t>on</w:t>
             </w:r>
           </w:p>
         </w:tc>
@@ -323,7 +388,23 @@
           </w:p>
           <w:p>
             <w:r>
-              <w:t>(in /usr/local/tomcat7/conf/tomcat-users.xml)</w:t>
+              <w:t>(in /</w:t>
+            </w:r>
+            <w:proofErr w:type="spellStart"/>
+            <w:r>
+              <w:t>usr</w:t>
+            </w:r>
+            <w:proofErr w:type="spellEnd"/>
+            <w:r>
+              <w:t>/local/tomcat7/</w:t>
+            </w:r>
+            <w:proofErr w:type="spellStart"/>
+            <w:r>
+              <w:t>conf</w:t>
+            </w:r>
+            <w:proofErr w:type="spellEnd"/>
+            <w:r>
+              <w:t>/tomcat-users.xml)</w:t>
             </w:r>
           </w:p>
         </w:tc>
@@ -390,8 +471,29 @@
       </w:r>
       <w:r>
         <w:br/>
-        <w:t>for TortoiseHG: /home/pgadmin/.hgrc</w:t>
-      </w:r>
+        <w:t xml:space="preserve">for </w:t>
+      </w:r>
+      <w:proofErr w:type="spellStart"/>
+      <w:r>
+        <w:t>TortoiseHG</w:t>
+      </w:r>
+      <w:proofErr w:type="spellEnd"/>
+      <w:r>
+        <w:t>: /home/</w:t>
+      </w:r>
+      <w:proofErr w:type="spellStart"/>
+      <w:r>
+        <w:t>pgadmin</w:t>
+      </w:r>
+      <w:proofErr w:type="spellEnd"/>
+      <w:r>
+        <w:t>/.</w:t>
+      </w:r>
+      <w:proofErr w:type="spellStart"/>
+      <w:r>
+        <w:t>hgrc</w:t>
+      </w:r>
+      <w:proofErr w:type="spellEnd"/>
     </w:p>
     <w:p>
       <w:pPr>
@@ -429,7 +531,15 @@
         <w:br/>
       </w:r>
       <w:r>
-        <w:t>“ifconfig -a”:</w:t>
+        <w:t>“</w:t>
+      </w:r>
+      <w:proofErr w:type="spellStart"/>
+      <w:r>
+        <w:t>ifconfig</w:t>
+      </w:r>
+      <w:proofErr w:type="spellEnd"/>
+      <w:r>
+        <w:t xml:space="preserve"> -a”:</w:t>
       </w:r>
       <w:r>
         <w:br/>
@@ -499,7 +609,39 @@
       </w:pPr>
       <w:r>
         <w:lastRenderedPageBreak/>
-        <w:t>To access the Mercurial repository right-click on /home/pgadmin/src/pgadmissions then TortoiseHG -&gt; Repository Explorer</w:t>
+        <w:t>To access the Mercurial repository right-click on /home/</w:t>
+      </w:r>
+      <w:proofErr w:type="spellStart"/>
+      <w:r>
+        <w:t>pgadmin</w:t>
+      </w:r>
+      <w:proofErr w:type="spellEnd"/>
+      <w:r>
+        <w:t>/</w:t>
+      </w:r>
+      <w:proofErr w:type="spellStart"/>
+      <w:r>
+        <w:t>src</w:t>
+      </w:r>
+      <w:proofErr w:type="spellEnd"/>
+      <w:r>
+        <w:t>/</w:t>
+      </w:r>
+      <w:proofErr w:type="spellStart"/>
+      <w:r>
+        <w:t>pgadmissions</w:t>
+      </w:r>
+      <w:proofErr w:type="spellEnd"/>
+      <w:r>
+        <w:t xml:space="preserve"> then </w:t>
+      </w:r>
+      <w:proofErr w:type="spellStart"/>
+      <w:r>
+        <w:t>TortoiseHG</w:t>
+      </w:r>
+      <w:proofErr w:type="spellEnd"/>
+      <w:r>
+        <w:t xml:space="preserve"> -&gt; Repository Explorer</w:t>
       </w:r>
     </w:p>
     <w:p>
@@ -535,8 +677,29 @@
         </w:numPr>
       </w:pPr>
       <w:r>
-        <w:t>Open a terminal shell, change to /home/pgadmin/src/pgadmissions</w:t>
-      </w:r>
+        <w:t>Open a terminal shell, change to /home/</w:t>
+      </w:r>
+      <w:proofErr w:type="spellStart"/>
+      <w:r>
+        <w:t>pgadmin</w:t>
+      </w:r>
+      <w:proofErr w:type="spellEnd"/>
+      <w:r>
+        <w:t>/</w:t>
+      </w:r>
+      <w:proofErr w:type="spellStart"/>
+      <w:r>
+        <w:t>src</w:t>
+      </w:r>
+      <w:proofErr w:type="spellEnd"/>
+      <w:r>
+        <w:t>/</w:t>
+      </w:r>
+      <w:proofErr w:type="spellStart"/>
+      <w:r>
+        <w:t>pgadmissions</w:t>
+      </w:r>
+      <w:proofErr w:type="spellEnd"/>
     </w:p>
     <w:p>
       <w:pPr>
@@ -547,7 +710,15 @@
         </w:numPr>
       </w:pPr>
       <w:r>
-        <w:t>Run “mvn clean package”</w:t>
+        <w:t>Run “</w:t>
+      </w:r>
+      <w:proofErr w:type="spellStart"/>
+      <w:r>
+        <w:t>mvn</w:t>
+      </w:r>
+      <w:proofErr w:type="spellEnd"/>
+      <w:r>
+        <w:t xml:space="preserve"> clean package”</w:t>
       </w:r>
     </w:p>
     <w:p>
@@ -559,14 +730,56 @@
         </w:numPr>
       </w:pPr>
       <w:r>
-        <w:t>If there aren’t any build errors copy the webapp file from target to the webserver with:</w:t>
-      </w:r>
+        <w:t xml:space="preserve">If there aren’t any build errors copy the </w:t>
+      </w:r>
+      <w:proofErr w:type="spellStart"/>
+      <w:r>
+        <w:t>webapp</w:t>
+      </w:r>
+      <w:proofErr w:type="spellEnd"/>
+      <w:r>
+        <w:t xml:space="preserve"> file from target to the webserver with</w:t>
+      </w:r>
+      <w:proofErr w:type="gramStart"/>
+      <w:r>
+        <w:t>:</w:t>
+      </w:r>
+      <w:proofErr w:type="gramEnd"/>
       <w:r>
         <w:br/>
         <w:t>“</w:t>
       </w:r>
-      <w:r>
-        <w:t>cp target/pgadmissions.war /usr/local/tomcat7/webapps/</w:t>
+      <w:proofErr w:type="spellStart"/>
+      <w:r>
+        <w:t>cp</w:t>
+      </w:r>
+      <w:proofErr w:type="spellEnd"/>
+      <w:r>
+        <w:t xml:space="preserve"> target/</w:t>
+      </w:r>
+      <w:proofErr w:type="spellStart"/>
+      <w:r>
+        <w:t>pgadmissions.war</w:t>
+      </w:r>
+      <w:proofErr w:type="spellEnd"/>
+      <w:r>
+        <w:t xml:space="preserve"> /</w:t>
+      </w:r>
+      <w:proofErr w:type="spellStart"/>
+      <w:r>
+        <w:t>usr</w:t>
+      </w:r>
+      <w:proofErr w:type="spellEnd"/>
+      <w:r>
+        <w:t>/local/tomcat7/</w:t>
+      </w:r>
+      <w:proofErr w:type="spellStart"/>
+      <w:r>
+        <w:t>webapps</w:t>
+      </w:r>
+      <w:proofErr w:type="spellEnd"/>
+      <w:r>
+        <w:t>/</w:t>
       </w:r>
       <w:r>
         <w:t>”</w:t>
@@ -575,8 +788,6 @@
         <w:br/>
         <w:t>This restarts the web-application and the new version is available after a couple of seconds.</w:t>
       </w:r>
-      <w:bookmarkStart w:id="0" w:name="_GoBack"/>
-      <w:bookmarkEnd w:id="0"/>
     </w:p>
     <w:sectPr>
       <w:pgSz w:w="11906" w:h="16838"/>

</xml_diff>